<commit_message>
update the group labels and clean up
</commit_message>
<xml_diff>
--- a/Sequence and dependencies.docx
+++ b/Sequence and dependencies.docx
@@ -680,12 +680,14 @@
         </w:numPr>
         <w:rPr>
           <w:b/>
+          <w:highlight w:val="yellow"/>
           <w:lang w:val="en-US"/>
         </w:rPr>
       </w:pPr>
       <w:r>
         <w:rPr>
           <w:b/>
+          <w:highlight w:val="yellow"/>
           <w:lang w:val="en-US"/>
         </w:rPr>
         <w:t xml:space="preserve">Clean data from </w:t>
@@ -694,6 +696,7 @@
       <w:r>
         <w:rPr>
           <w:b/>
+          <w:highlight w:val="yellow"/>
           <w:lang w:val="en-US"/>
         </w:rPr>
         <w:t>Worldcat</w:t>
@@ -754,11 +757,13 @@
           <w:numId w:val="6"/>
         </w:numPr>
         <w:rPr>
-          <w:lang w:val="en-US"/>
-        </w:rPr>
-      </w:pPr>
-      <w:r>
-        <w:rPr>
+          <w:highlight w:val="yellow"/>
+          <w:lang w:val="en-US"/>
+        </w:rPr>
+      </w:pPr>
+      <w:r>
+        <w:rPr>
+          <w:highlight w:val="yellow"/>
           <w:lang w:val="en-US"/>
         </w:rPr>
         <w:t>the two files provided by OCLC</w:t>
@@ -839,6 +844,8 @@
           <w:lang w:val="en-US"/>
         </w:rPr>
       </w:pPr>
+      <w:bookmarkStart w:id="0" w:name="_GoBack"/>
+      <w:bookmarkEnd w:id="0"/>
       <w:r>
         <w:rPr>
           <w:lang w:val="en-US"/>
@@ -1085,12 +1092,14 @@
         </w:numPr>
         <w:rPr>
           <w:b/>
+          <w:highlight w:val="yellow"/>
           <w:lang w:val="en-US"/>
         </w:rPr>
       </w:pPr>
       <w:r>
         <w:rPr>
           <w:b/>
+          <w:highlight w:val="yellow"/>
           <w:lang w:val="en-US"/>
         </w:rPr>
         <w:t>Add ISBNs from OCLC to ISBNs from national databases + identify local IDs with 6 or more ISBNs</w:t>
@@ -1150,11 +1159,13 @@
           <w:numId w:val="6"/>
         </w:numPr>
         <w:rPr>
-          <w:lang w:val="en-US"/>
-        </w:rPr>
-      </w:pPr>
-      <w:r>
-        <w:rPr>
+          <w:highlight w:val="yellow"/>
+          <w:lang w:val="en-US"/>
+        </w:rPr>
+      </w:pPr>
+      <w:r>
+        <w:rPr>
+          <w:highlight w:val="yellow"/>
           <w:lang w:val="en-US"/>
         </w:rPr>
         <w:t xml:space="preserve">Cleaned </w:t>
@@ -1162,6 +1173,7 @@
       <w:proofErr w:type="spellStart"/>
       <w:r>
         <w:rPr>
+          <w:highlight w:val="yellow"/>
           <w:lang w:val="en-US"/>
         </w:rPr>
         <w:t>worldcat</w:t>
@@ -1169,15 +1181,10 @@
       <w:proofErr w:type="spellEnd"/>
       <w:r>
         <w:rPr>
-          <w:lang w:val="en-US"/>
-        </w:rPr>
-        <w:t xml:space="preserve"> d1</w:t>
-      </w:r>
-      <w:r>
-        <w:rPr>
-          <w:lang w:val="en-US"/>
-        </w:rPr>
-        <w:t xml:space="preserve"> (4c)</w:t>
+          <w:highlight w:val="yellow"/>
+          <w:lang w:val="en-US"/>
+        </w:rPr>
+        <w:t xml:space="preserve"> d1 (4c)</w:t>
       </w:r>
     </w:p>
     <w:p>
@@ -1188,11 +1195,13 @@
           <w:numId w:val="6"/>
         </w:numPr>
         <w:rPr>
-          <w:lang w:val="en-US"/>
-        </w:rPr>
-      </w:pPr>
-      <w:r>
-        <w:rPr>
+          <w:highlight w:val="yellow"/>
+          <w:lang w:val="en-US"/>
+        </w:rPr>
+      </w:pPr>
+      <w:r>
+        <w:rPr>
+          <w:highlight w:val="yellow"/>
           <w:lang w:val="en-US"/>
         </w:rPr>
         <w:t xml:space="preserve">Manually cleaned </w:t>
@@ -1200,6 +1209,7 @@
       <w:proofErr w:type="spellStart"/>
       <w:r>
         <w:rPr>
+          <w:highlight w:val="yellow"/>
           <w:lang w:val="en-US"/>
         </w:rPr>
         <w:t>worldcat</w:t>
@@ -1207,6 +1217,7 @@
       <w:proofErr w:type="spellEnd"/>
       <w:r>
         <w:rPr>
+          <w:highlight w:val="yellow"/>
           <w:lang w:val="en-US"/>
         </w:rPr>
         <w:t xml:space="preserve"> d1 (a version of 4c from August 2019)</w:t>
@@ -1319,6 +1330,7 @@
         </w:numPr>
         <w:ind w:left="709"/>
         <w:rPr>
+          <w:highlight w:val="yellow"/>
           <w:lang w:val="en-US"/>
         </w:rPr>
       </w:pPr>
@@ -1326,6 +1338,7 @@
       <w:r>
         <w:rPr>
           <w:color w:val="BF8F00" w:themeColor="accent4" w:themeShade="BF"/>
+          <w:highlight w:val="yellow"/>
           <w:lang w:val="en-US"/>
         </w:rPr>
         <w:t>localID</w:t>
@@ -1334,6 +1347,7 @@
       <w:r>
         <w:rPr>
           <w:color w:val="BF8F00" w:themeColor="accent4" w:themeShade="BF"/>
+          <w:highlight w:val="yellow"/>
           <w:lang w:val="en-US"/>
         </w:rPr>
         <w:t>, source, and ISBN combinations (all ISBNs: from national DB and OCLC</w:t>
@@ -1341,6 +1355,7 @@
       <w:r>
         <w:rPr>
           <w:color w:val="BF8F00" w:themeColor="accent4" w:themeShade="BF"/>
+          <w:highlight w:val="yellow"/>
           <w:lang w:val="en-US"/>
         </w:rPr>
         <w:t>; n=32679</w:t>
@@ -1348,6 +1363,7 @@
       <w:r>
         <w:rPr>
           <w:color w:val="BF8F00" w:themeColor="accent4" w:themeShade="BF"/>
+          <w:highlight w:val="yellow"/>
           <w:lang w:val="en-US"/>
         </w:rPr>
         <w:t>)</w:t>
@@ -1486,6 +1502,7 @@
       <w:r>
         <w:rPr>
           <w:color w:val="BF8F00" w:themeColor="accent4" w:themeShade="BF"/>
+          <w:highlight w:val="yellow"/>
           <w:lang w:val="en-US"/>
         </w:rPr>
         <w:t>localID</w:t>
@@ -1494,6 +1511,7 @@
       <w:r>
         <w:rPr>
           <w:color w:val="BF8F00" w:themeColor="accent4" w:themeShade="BF"/>
+          <w:highlight w:val="yellow"/>
           <w:lang w:val="en-US"/>
         </w:rPr>
         <w:t>, source, and ISBN combinations (5a)</w:t>
@@ -1603,12 +1621,14 @@
       </w:pPr>
       <w:r>
         <w:rPr>
+          <w:highlight w:val="yellow"/>
           <w:lang w:val="en-US"/>
         </w:rPr>
         <w:t>Input:</w:t>
       </w:r>
       <w:r>
         <w:rPr>
+          <w:highlight w:val="yellow"/>
           <w:lang w:val="en-US"/>
         </w:rPr>
         <w:t xml:space="preserve"> </w:t>
@@ -1617,6 +1637,7 @@
       <w:r>
         <w:rPr>
           <w:color w:val="BF8F00" w:themeColor="accent4" w:themeShade="BF"/>
+          <w:highlight w:val="yellow"/>
           <w:lang w:val="en-US"/>
         </w:rPr>
         <w:t>localID</w:t>
@@ -1625,6 +1646,7 @@
       <w:r>
         <w:rPr>
           <w:color w:val="BF8F00" w:themeColor="accent4" w:themeShade="BF"/>
+          <w:highlight w:val="yellow"/>
           <w:lang w:val="en-US"/>
         </w:rPr>
         <w:t>, source, and ISBN combinations (5a)</w:t>
@@ -1769,6 +1791,7 @@
       </w:pPr>
       <w:r>
         <w:rPr>
+          <w:highlight w:val="yellow"/>
           <w:lang w:val="en-US"/>
         </w:rPr>
         <w:t xml:space="preserve">- </w:t>
@@ -1777,6 +1800,7 @@
       <w:r>
         <w:rPr>
           <w:color w:val="BF8F00" w:themeColor="accent4" w:themeShade="BF"/>
+          <w:highlight w:val="yellow"/>
           <w:lang w:val="en-US"/>
         </w:rPr>
         <w:t>localID</w:t>
@@ -1785,6 +1809,7 @@
       <w:r>
         <w:rPr>
           <w:color w:val="BF8F00" w:themeColor="accent4" w:themeShade="BF"/>
+          <w:highlight w:val="yellow"/>
           <w:lang w:val="en-US"/>
         </w:rPr>
         <w:t>, source, and ISBN combinations (5a)</w:t>
@@ -2347,12 +2372,14 @@
         </w:numPr>
         <w:rPr>
           <w:b/>
+          <w:highlight w:val="yellow"/>
           <w:lang w:val="en-US"/>
         </w:rPr>
       </w:pPr>
       <w:r>
         <w:rPr>
           <w:b/>
+          <w:highlight w:val="yellow"/>
           <w:lang w:val="en-US"/>
         </w:rPr>
         <w:t>Prepare datasets for analysis</w:t>
@@ -2475,6 +2502,7 @@
       </w:pPr>
       <w:r>
         <w:rPr>
+          <w:highlight w:val="yellow"/>
           <w:lang w:val="en-US"/>
         </w:rPr>
         <w:t>-Cleaned WorldCat data (4b)</w:t>
@@ -2750,8 +2778,6 @@
         </w:rPr>
         <w:t xml:space="preserve"> 11a, 11b, 11c</w:t>
       </w:r>
-      <w:bookmarkStart w:id="0" w:name="_GoBack"/>
-      <w:bookmarkEnd w:id="0"/>
     </w:p>
     <w:sectPr>
       <w:pgSz w:w="12240" w:h="15840"/>

</xml_diff>